<commit_message>
Updated driver analysis description.
</commit_message>
<xml_diff>
--- a/Simulations/2019_04_26_DriverAnalysis/AnalysisDescription.docx
+++ b/Simulations/2019_04_26_DriverAnalysis/AnalysisDescription.docx
@@ -45,233 +45,6 @@
             <wp:extent cx="3030715" cy="2438400"/>
             <wp:effectExtent l="0" t="0" r="0" b="0"/>
             <wp:docPr id="3" name="Imagen 3"/>
-            <wp:cNvGraphicFramePr>
-              <a:graphicFrameLocks xmlns:a="http://schemas.openxmlformats.org/drawingml/2006/main" noChangeAspect="1"/>
-            </wp:cNvGraphicFramePr>
-            <a:graphic xmlns:a="http://schemas.openxmlformats.org/drawingml/2006/main">
-              <a:graphicData uri="http://schemas.openxmlformats.org/drawingml/2006/picture">
-                <pic:pic xmlns:pic="http://schemas.openxmlformats.org/drawingml/2006/picture">
-                  <pic:nvPicPr>
-                    <pic:cNvPr id="1" name=""/>
-                    <pic:cNvPicPr/>
-                  </pic:nvPicPr>
-                  <pic:blipFill>
-                    <a:blip r:embed="rId4"/>
-                    <a:stretch>
-                      <a:fillRect/>
-                    </a:stretch>
-                  </pic:blipFill>
-                  <pic:spPr>
-                    <a:xfrm>
-                      <a:off x="0" y="0"/>
-                      <a:ext cx="3037080" cy="2443521"/>
-                    </a:xfrm>
-                    <a:prstGeom prst="rect">
-                      <a:avLst/>
-                    </a:prstGeom>
-                  </pic:spPr>
-                </pic:pic>
-              </a:graphicData>
-            </a:graphic>
-          </wp:inline>
-        </w:drawing>
-      </w:r>
-    </w:p>
-    <w:p>
-      <w:pPr>
-        <w:pStyle w:val="Descripcin"/>
-        <w:jc w:val="center"/>
-        <w:rPr>
-          <w:lang w:val="en-US"/>
-        </w:rPr>
-      </w:pPr>
-      <w:proofErr w:type="spellStart"/>
-      <w:r>
-        <w:t>FIgure</w:t>
-      </w:r>
-      <w:proofErr w:type="spellEnd"/>
-      <w:r>
-        <w:t xml:space="preserve"> </w:t>
-      </w:r>
-      <w:r>
-        <w:fldChar w:fldCharType="begin"/>
-      </w:r>
-      <w:r>
-        <w:instrText xml:space="preserve"> SEQ FIgure \* ARABIC </w:instrText>
-      </w:r>
-      <w:r>
-        <w:fldChar w:fldCharType="separate"/>
-      </w:r>
-      <w:r>
-        <w:rPr>
-          <w:noProof/>
-        </w:rPr>
-        <w:t>1</w:t>
-      </w:r>
-      <w:r>
-        <w:fldChar w:fldCharType="end"/>
-      </w:r>
-      <w:r>
-        <w:t xml:space="preserve"> Functional block of driver IC</w:t>
-      </w:r>
-    </w:p>
-    <w:p>
-      <w:pPr>
-        <w:pStyle w:val="Ttulo1"/>
-        <w:rPr>
-          <w:lang w:val="en-US"/>
-        </w:rPr>
-      </w:pPr>
-      <w:r>
-        <w:rPr>
-          <w:lang w:val="en-US"/>
-        </w:rPr>
-        <w:t>Problem</w:t>
-      </w:r>
-    </w:p>
-    <w:p>
-      <w:pPr>
-        <w:rPr>
-          <w:lang w:val="en-US"/>
-        </w:rPr>
-      </w:pPr>
-      <w:r>
-        <w:rPr>
-          <w:lang w:val="en-US"/>
-        </w:rPr>
-        <w:t xml:space="preserve">During VF test the driver IC UCC20520 got damaged: the PWM signal at the input was not reflected at its output. This event happened when the DC Link voltage was increased until 36 V. A test with around 10-15 V had been performed earlier, apparently without damaging the driver circuitry. The circuit will be </w:t>
-      </w:r>
-      <w:proofErr w:type="spellStart"/>
-      <w:r>
-        <w:rPr>
-          <w:lang w:val="en-US"/>
-        </w:rPr>
-        <w:t>analysed</w:t>
-      </w:r>
-      <w:proofErr w:type="spellEnd"/>
-      <w:r>
-        <w:rPr>
-          <w:lang w:val="en-US"/>
-        </w:rPr>
-        <w:t xml:space="preserve"> to diagnose the root cause of why the system stopped working.</w:t>
-      </w:r>
-    </w:p>
-    <w:p>
-      <w:pPr>
-        <w:pStyle w:val="Ttulo1"/>
-        <w:rPr>
-          <w:lang w:val="en-US"/>
-        </w:rPr>
-      </w:pPr>
-      <w:r>
-        <w:rPr>
-          <w:lang w:val="en-US"/>
-        </w:rPr>
-        <w:t>Approach</w:t>
-      </w:r>
-    </w:p>
-    <w:p>
-      <w:pPr>
-        <w:rPr>
-          <w:lang w:val="en-US"/>
-        </w:rPr>
-      </w:pPr>
-      <w:r>
-        <w:rPr>
-          <w:lang w:val="en-US"/>
-        </w:rPr>
-        <w:t>The driver designer (</w:t>
-      </w:r>
-      <w:proofErr w:type="spellStart"/>
-      <w:r>
-        <w:rPr>
-          <w:lang w:val="en-US"/>
-        </w:rPr>
-        <w:t>SemesterProject</w:t>
-      </w:r>
-      <w:proofErr w:type="spellEnd"/>
-      <w:r>
-        <w:rPr>
-          <w:lang w:val="en-US"/>
-        </w:rPr>
-        <w:t xml:space="preserve"> ‘</w:t>
-      </w:r>
-      <w:r>
-        <w:rPr>
-          <w:lang w:val="en-US"/>
-        </w:rPr>
-        <w:t>Development, Modelling and Implementation of an Electrical Drivetrain for a Go-Kart</w:t>
-      </w:r>
-      <w:r>
-        <w:rPr>
-          <w:lang w:val="en-US"/>
-        </w:rPr>
-        <w:t>’ from 2018) performed a LTSpic</w:t>
-      </w:r>
-      <w:r>
-        <w:rPr>
-          <w:lang w:val="en-US"/>
-        </w:rPr>
-        <w:t xml:space="preserve">e model of the driver circuitry. The model will be used and the working conditions of the driver IC will be </w:t>
-      </w:r>
-      <w:proofErr w:type="spellStart"/>
-      <w:r>
-        <w:rPr>
-          <w:lang w:val="en-US"/>
-        </w:rPr>
-        <w:t>analysed</w:t>
-      </w:r>
-      <w:proofErr w:type="spellEnd"/>
-      <w:r>
-        <w:rPr>
-          <w:lang w:val="en-US"/>
-        </w:rPr>
-        <w:t xml:space="preserve"> against its </w:t>
-      </w:r>
-      <w:r>
-        <w:rPr>
-          <w:lang w:val="en-US"/>
-        </w:rPr>
-        <w:t>absolute maximum ratings</w:t>
-      </w:r>
-      <w:r>
-        <w:rPr>
-          <w:lang w:val="en-US"/>
-        </w:rPr>
-        <w:t xml:space="preserve"> from datasheet. </w:t>
-      </w:r>
-    </w:p>
-    <w:p>
-      <w:pPr>
-        <w:pStyle w:val="Ttulo1"/>
-        <w:rPr>
-          <w:lang w:val="en-US"/>
-        </w:rPr>
-      </w:pPr>
-      <w:r>
-        <w:rPr>
-          <w:lang w:val="en-US"/>
-        </w:rPr>
-        <w:lastRenderedPageBreak/>
-        <w:t>The Model</w:t>
-      </w:r>
-    </w:p>
-    <w:p>
-      <w:pPr>
-        <w:rPr>
-          <w:lang w:val="en-US"/>
-        </w:rPr>
-      </w:pPr>
-      <w:r>
-        <w:rPr>
-          <w:noProof/>
-          <w:lang w:eastAsia="es-ES"/>
-        </w:rPr>
-        <w:drawing>
-          <wp:inline distT="0" distB="0" distL="0" distR="0" wp14:anchorId="28B189D3" wp14:editId="6609153C">
-            <wp:extent cx="5400040" cy="2755265"/>
-            <wp:effectExtent l="0" t="0" r="0" b="6985"/>
-            <wp:docPr id="1" name="Imagen 1"/>
             <wp:cNvGraphicFramePr>
               <a:graphicFrameLocks xmlns:a="http://schemas.openxmlformats.org/drawingml/2006/main" noChangeAspect="1"/>
             </wp:cNvGraphicFramePr>
@@ -291,7 +64,7 @@
                   <pic:spPr>
                     <a:xfrm>
                       <a:off x="0" y="0"/>
-                      <a:ext cx="5400040" cy="2755265"/>
+                      <a:ext cx="3037080" cy="2443521"/>
                     </a:xfrm>
                     <a:prstGeom prst="rect">
                       <a:avLst/>
@@ -306,35 +79,159 @@
     </w:p>
     <w:p>
       <w:pPr>
-        <w:rPr>
-          <w:lang w:val="en-US"/>
-        </w:rPr>
-      </w:pPr>
-      <w:r>
-        <w:rPr>
-          <w:lang w:val="en-US"/>
-        </w:rPr>
-        <w:t xml:space="preserve">The provided file, models the driver IC output stage as a voltage source as seen in ‘Driver Model – Original Spice’. </w:t>
-      </w:r>
-      <w:r>
-        <w:rPr>
-          <w:lang w:val="en-US"/>
-        </w:rPr>
-        <w:t xml:space="preserve">When </w:t>
-      </w:r>
+        <w:pStyle w:val="Descripcin"/>
+        <w:jc w:val="center"/>
+        <w:rPr>
+          <w:lang w:val="en-US"/>
+        </w:rPr>
+      </w:pPr>
       <w:proofErr w:type="spellStart"/>
       <w:r>
-        <w:rPr>
-          <w:lang w:val="en-US"/>
-        </w:rPr>
-        <w:t>thi</w:t>
+        <w:t>FIgure</w:t>
       </w:r>
       <w:proofErr w:type="spellEnd"/>
       <w:r>
-        <w:rPr>
-          <w:lang w:val="en-US"/>
-        </w:rPr>
-        <w:t xml:space="preserve"> input is used for simulating:</w:t>
+        <w:t xml:space="preserve"> </w:t>
+      </w:r>
+      <w:fldSimple w:instr=" SEQ FIgure \* ARABIC ">
+        <w:r>
+          <w:rPr>
+            <w:noProof/>
+          </w:rPr>
+          <w:t>1</w:t>
+        </w:r>
+      </w:fldSimple>
+      <w:r>
+        <w:t xml:space="preserve"> Functional block of driver IC</w:t>
+      </w:r>
+    </w:p>
+    <w:p>
+      <w:pPr>
+        <w:pStyle w:val="Ttulo1"/>
+        <w:rPr>
+          <w:lang w:val="en-US"/>
+        </w:rPr>
+      </w:pPr>
+      <w:r>
+        <w:rPr>
+          <w:lang w:val="en-US"/>
+        </w:rPr>
+        <w:t>Problem</w:t>
+      </w:r>
+    </w:p>
+    <w:p>
+      <w:pPr>
+        <w:rPr>
+          <w:lang w:val="en-US"/>
+        </w:rPr>
+      </w:pPr>
+      <w:r>
+        <w:rPr>
+          <w:lang w:val="en-US"/>
+        </w:rPr>
+        <w:t xml:space="preserve">During VF test the driver IC UCC20520 got damaged: the PWM signal at the input was not reflected at its output. This event happened when the DC Link voltage was increased until 36 V. A test with around 10-15 V had been performed earlier, apparently without damaging the driver circuitry. The circuit will be </w:t>
+      </w:r>
+      <w:proofErr w:type="spellStart"/>
+      <w:r>
+        <w:rPr>
+          <w:lang w:val="en-US"/>
+        </w:rPr>
+        <w:t>analysed</w:t>
+      </w:r>
+      <w:proofErr w:type="spellEnd"/>
+      <w:r>
+        <w:rPr>
+          <w:lang w:val="en-US"/>
+        </w:rPr>
+        <w:t xml:space="preserve"> to diagnose the root cause of why the system stopped working.</w:t>
+      </w:r>
+    </w:p>
+    <w:p>
+      <w:pPr>
+        <w:pStyle w:val="Ttulo1"/>
+        <w:rPr>
+          <w:lang w:val="en-US"/>
+        </w:rPr>
+      </w:pPr>
+      <w:r>
+        <w:rPr>
+          <w:lang w:val="en-US"/>
+        </w:rPr>
+        <w:t>Approach</w:t>
+      </w:r>
+    </w:p>
+    <w:p>
+      <w:pPr>
+        <w:rPr>
+          <w:lang w:val="en-US"/>
+        </w:rPr>
+      </w:pPr>
+      <w:r>
+        <w:rPr>
+          <w:lang w:val="en-US"/>
+        </w:rPr>
+        <w:t>The driver designer (</w:t>
+      </w:r>
+      <w:proofErr w:type="spellStart"/>
+      <w:r>
+        <w:rPr>
+          <w:lang w:val="en-US"/>
+        </w:rPr>
+        <w:t>SemesterProject</w:t>
+      </w:r>
+      <w:proofErr w:type="spellEnd"/>
+      <w:r>
+        <w:rPr>
+          <w:lang w:val="en-US"/>
+        </w:rPr>
+        <w:t xml:space="preserve"> ‘Development, Modelling and Implementation of an Electrical Drivetrain for a Go-Kart’ from 2018) performed a LTSpic</w:t>
+      </w:r>
+      <w:r>
+        <w:rPr>
+          <w:lang w:val="en-US"/>
+        </w:rPr>
+        <w:t xml:space="preserve">e model of the driver circuitry. The model will be used and the working conditions of the driver IC will be </w:t>
+      </w:r>
+      <w:proofErr w:type="spellStart"/>
+      <w:r>
+        <w:rPr>
+          <w:lang w:val="en-US"/>
+        </w:rPr>
+        <w:t>analysed</w:t>
+      </w:r>
+      <w:proofErr w:type="spellEnd"/>
+      <w:r>
+        <w:rPr>
+          <w:lang w:val="en-US"/>
+        </w:rPr>
+        <w:t xml:space="preserve"> against its </w:t>
+      </w:r>
+      <w:r>
+        <w:rPr>
+          <w:lang w:val="en-US"/>
+        </w:rPr>
+        <w:t>absolute maximum ratings</w:t>
+      </w:r>
+      <w:r>
+        <w:rPr>
+          <w:lang w:val="en-US"/>
+        </w:rPr>
+        <w:t xml:space="preserve"> from datasheet. </w:t>
+      </w:r>
+    </w:p>
+    <w:p>
+      <w:pPr>
+        <w:pStyle w:val="Ttulo1"/>
+        <w:rPr>
+          <w:lang w:val="en-US"/>
+        </w:rPr>
+      </w:pPr>
+      <w:r>
+        <w:rPr>
+          <w:lang w:val="en-US"/>
+        </w:rPr>
+        <w:lastRenderedPageBreak/>
+        <w:t>The Model</w:t>
       </w:r>
     </w:p>
     <w:p>
@@ -349,10 +246,10 @@
           <w:lang w:eastAsia="es-ES"/>
         </w:rPr>
         <w:drawing>
-          <wp:inline distT="0" distB="0" distL="0" distR="0" wp14:anchorId="06A265F0" wp14:editId="4B8309A3">
-            <wp:extent cx="5400040" cy="2517775"/>
-            <wp:effectExtent l="0" t="0" r="0" b="0"/>
-            <wp:docPr id="2" name="Imagen 2"/>
+          <wp:inline distT="0" distB="0" distL="0" distR="0" wp14:anchorId="28B189D3" wp14:editId="6609153C">
+            <wp:extent cx="5400040" cy="2755265"/>
+            <wp:effectExtent l="0" t="0" r="0" b="6985"/>
+            <wp:docPr id="1" name="Imagen 1"/>
             <wp:cNvGraphicFramePr>
               <a:graphicFrameLocks xmlns:a="http://schemas.openxmlformats.org/drawingml/2006/main" noChangeAspect="1"/>
             </wp:cNvGraphicFramePr>
@@ -372,7 +269,7 @@
                   <pic:spPr>
                     <a:xfrm>
                       <a:off x="0" y="0"/>
-                      <a:ext cx="5400040" cy="2517775"/>
+                      <a:ext cx="5400040" cy="2755265"/>
                     </a:xfrm>
                     <a:prstGeom prst="rect">
                       <a:avLst/>
@@ -395,83 +292,27 @@
         <w:rPr>
           <w:lang w:val="en-US"/>
         </w:rPr>
-        <w:t xml:space="preserve">Voltage spikes can be seen when looking at the voltage between the output and </w:t>
+        <w:t xml:space="preserve">The provided file, models the driver IC output stage as a voltage source as seen in ‘Driver Model – Original Spice’. </w:t>
+      </w:r>
+      <w:r>
+        <w:rPr>
+          <w:lang w:val="en-US"/>
+        </w:rPr>
+        <w:t xml:space="preserve">When </w:t>
       </w:r>
       <w:proofErr w:type="spellStart"/>
       <w:r>
         <w:rPr>
           <w:lang w:val="en-US"/>
         </w:rPr>
-        <w:t>vss</w:t>
+        <w:t>thi</w:t>
       </w:r>
       <w:proofErr w:type="spellEnd"/>
       <w:r>
         <w:rPr>
           <w:lang w:val="en-US"/>
         </w:rPr>
-        <w:t>/</w:t>
-      </w:r>
-      <w:proofErr w:type="spellStart"/>
-      <w:r>
-        <w:rPr>
-          <w:lang w:val="en-US"/>
-        </w:rPr>
-        <w:t>vdd</w:t>
-      </w:r>
-      <w:proofErr w:type="spellEnd"/>
-      <w:r>
-        <w:rPr>
-          <w:lang w:val="en-US"/>
-        </w:rPr>
-        <w:t xml:space="preserve">. In the model, OUTA is </w:t>
-      </w:r>
-      <w:proofErr w:type="spellStart"/>
-      <w:r>
-        <w:rPr>
-          <w:lang w:val="en-US"/>
-        </w:rPr>
-        <w:t>driverH_original</w:t>
-      </w:r>
-      <w:proofErr w:type="spellEnd"/>
-      <w:r>
-        <w:rPr>
-          <w:lang w:val="en-US"/>
-        </w:rPr>
-        <w:t xml:space="preserve"> and OUTB is </w:t>
-      </w:r>
-      <w:proofErr w:type="spellStart"/>
-      <w:r>
-        <w:rPr>
-          <w:lang w:val="en-US"/>
-        </w:rPr>
-        <w:t>driverL_original</w:t>
-      </w:r>
-      <w:proofErr w:type="spellEnd"/>
-      <w:r>
-        <w:rPr>
-          <w:lang w:val="en-US"/>
-        </w:rPr>
-        <w:t>. A voltage spike reaching -0.285 V can be seen. The minimum voltage according to simulation is -0.3 V. Working so close to the absolute maximum rating could be dangerous, as unexpected conditions might increase (increase negative value) that voltage beyond safe margins.</w:t>
-      </w:r>
-    </w:p>
-    <w:p>
-      <w:pPr>
-        <w:rPr>
-          <w:lang w:val="en-US"/>
-        </w:rPr>
-      </w:pPr>
-    </w:p>
-    <w:p>
-      <w:pPr>
-        <w:rPr>
-          <w:lang w:val="en-US"/>
-        </w:rPr>
-      </w:pPr>
-      <w:r>
-        <w:rPr>
-          <w:lang w:val="en-US"/>
-        </w:rPr>
-        <w:t xml:space="preserve">Similar behavior can be seen when analyzing the voltage spikes of the outputs comparing with VDDA/B. In this case the maximum voltage according to datasheet is supply voltage + 0.3 = 15 - -8.7 + 0.3 = 24 V. In the simulation below, it can be seen that the voltage reaches 23.98 V. </w:t>
+        <w:t xml:space="preserve"> input is used for simulating:</w:t>
       </w:r>
     </w:p>
     <w:p>
@@ -485,12 +326,11 @@
           <w:noProof/>
           <w:lang w:eastAsia="es-ES"/>
         </w:rPr>
-        <w:lastRenderedPageBreak/>
         <w:drawing>
-          <wp:inline distT="0" distB="0" distL="0" distR="0" wp14:anchorId="09CEBB72" wp14:editId="70EBFA5E">
-            <wp:extent cx="5400040" cy="2510155"/>
-            <wp:effectExtent l="0" t="0" r="0" b="4445"/>
-            <wp:docPr id="4" name="Imagen 4"/>
+          <wp:inline distT="0" distB="0" distL="0" distR="0" wp14:anchorId="06A265F0" wp14:editId="4B8309A3">
+            <wp:extent cx="5400040" cy="2517775"/>
+            <wp:effectExtent l="0" t="0" r="0" b="0"/>
+            <wp:docPr id="2" name="Imagen 2"/>
             <wp:cNvGraphicFramePr>
               <a:graphicFrameLocks xmlns:a="http://schemas.openxmlformats.org/drawingml/2006/main" noChangeAspect="1"/>
             </wp:cNvGraphicFramePr>
@@ -510,6 +350,156 @@
                   <pic:spPr>
                     <a:xfrm>
                       <a:off x="0" y="0"/>
+                      <a:ext cx="5400040" cy="2517775"/>
+                    </a:xfrm>
+                    <a:prstGeom prst="rect">
+                      <a:avLst/>
+                    </a:prstGeom>
+                  </pic:spPr>
+                </pic:pic>
+              </a:graphicData>
+            </a:graphic>
+          </wp:inline>
+        </w:drawing>
+      </w:r>
+    </w:p>
+    <w:p>
+      <w:pPr>
+        <w:rPr>
+          <w:lang w:val="en-US"/>
+        </w:rPr>
+      </w:pPr>
+      <w:r>
+        <w:rPr>
+          <w:lang w:val="en-US"/>
+        </w:rPr>
+        <w:t xml:space="preserve">Voltage spikes can be seen when looking at the voltage between the output and </w:t>
+      </w:r>
+      <w:proofErr w:type="spellStart"/>
+      <w:r>
+        <w:rPr>
+          <w:lang w:val="en-US"/>
+        </w:rPr>
+        <w:t>vss</w:t>
+      </w:r>
+      <w:proofErr w:type="spellEnd"/>
+      <w:r>
+        <w:rPr>
+          <w:lang w:val="en-US"/>
+        </w:rPr>
+        <w:t>/</w:t>
+      </w:r>
+      <w:proofErr w:type="spellStart"/>
+      <w:r>
+        <w:rPr>
+          <w:lang w:val="en-US"/>
+        </w:rPr>
+        <w:t>vdd</w:t>
+      </w:r>
+      <w:proofErr w:type="spellEnd"/>
+      <w:r>
+        <w:rPr>
+          <w:lang w:val="en-US"/>
+        </w:rPr>
+        <w:t xml:space="preserve">. In the model, OUTA is </w:t>
+      </w:r>
+      <w:proofErr w:type="spellStart"/>
+      <w:r>
+        <w:rPr>
+          <w:lang w:val="en-US"/>
+        </w:rPr>
+        <w:t>driverH_original</w:t>
+      </w:r>
+      <w:proofErr w:type="spellEnd"/>
+      <w:r>
+        <w:rPr>
+          <w:lang w:val="en-US"/>
+        </w:rPr>
+        <w:t xml:space="preserve"> and OUTB is </w:t>
+      </w:r>
+      <w:proofErr w:type="spellStart"/>
+      <w:r>
+        <w:rPr>
+          <w:lang w:val="en-US"/>
+        </w:rPr>
+        <w:t>driverL_original</w:t>
+      </w:r>
+      <w:proofErr w:type="spellEnd"/>
+      <w:r>
+        <w:rPr>
+          <w:lang w:val="en-US"/>
+        </w:rPr>
+        <w:t xml:space="preserve">. A voltage spike reaching -0.285 V can be seen. The minimum voltage according to </w:t>
+      </w:r>
+      <w:r>
+        <w:rPr>
+          <w:lang w:val="en-US"/>
+        </w:rPr>
+        <w:t>datasheet</w:t>
+      </w:r>
+      <w:r>
+        <w:rPr>
+          <w:lang w:val="en-US"/>
+        </w:rPr>
+        <w:t xml:space="preserve"> is -0.3 V. Working so close to the absolute maximum rating could be dangerous, as unexpected conditions might increase (increase negative value) that voltage beyond safe margins.</w:t>
+      </w:r>
+    </w:p>
+    <w:p>
+      <w:pPr>
+        <w:rPr>
+          <w:lang w:val="en-US"/>
+        </w:rPr>
+      </w:pPr>
+    </w:p>
+    <w:p>
+      <w:pPr>
+        <w:rPr>
+          <w:lang w:val="en-US"/>
+        </w:rPr>
+      </w:pPr>
+      <w:r>
+        <w:rPr>
+          <w:lang w:val="en-US"/>
+        </w:rPr>
+        <w:t xml:space="preserve">Similar behavior can be seen when analyzing the voltage spikes of the outputs comparing with VDDA/B. In this case the maximum voltage according to datasheet is supply voltage + 0.3 = 15 - -8.7 + 0.3 = 24 V. In the simulation below, it can be seen that the voltage reaches 23.98 V. </w:t>
+      </w:r>
+    </w:p>
+    <w:p>
+      <w:pPr>
+        <w:rPr>
+          <w:lang w:val="en-US"/>
+        </w:rPr>
+      </w:pPr>
+      <w:r>
+        <w:rPr>
+          <w:noProof/>
+          <w:lang w:eastAsia="es-ES"/>
+        </w:rPr>
+        <w:lastRenderedPageBreak/>
+        <w:drawing>
+          <wp:inline distT="0" distB="0" distL="0" distR="0" wp14:anchorId="09CEBB72" wp14:editId="70EBFA5E">
+            <wp:extent cx="5400040" cy="2510155"/>
+            <wp:effectExtent l="0" t="0" r="0" b="4445"/>
+            <wp:docPr id="4" name="Imagen 4"/>
+            <wp:cNvGraphicFramePr>
+              <a:graphicFrameLocks xmlns:a="http://schemas.openxmlformats.org/drawingml/2006/main" noChangeAspect="1"/>
+            </wp:cNvGraphicFramePr>
+            <a:graphic xmlns:a="http://schemas.openxmlformats.org/drawingml/2006/main">
+              <a:graphicData uri="http://schemas.openxmlformats.org/drawingml/2006/picture">
+                <pic:pic xmlns:pic="http://schemas.openxmlformats.org/drawingml/2006/picture">
+                  <pic:nvPicPr>
+                    <pic:cNvPr id="1" name=""/>
+                    <pic:cNvPicPr/>
+                  </pic:nvPicPr>
+                  <pic:blipFill>
+                    <a:blip r:embed="rId8"/>
+                    <a:stretch>
+                      <a:fillRect/>
+                    </a:stretch>
+                  </pic:blipFill>
+                  <pic:spPr>
+                    <a:xfrm>
+                      <a:off x="0" y="0"/>
                       <a:ext cx="5400040" cy="2510155"/>
                     </a:xfrm>
                     <a:prstGeom prst="rect">
@@ -573,7 +563,7 @@
                     </pic:cNvPicPr>
                   </pic:nvPicPr>
                   <pic:blipFill>
-                    <a:blip r:embed="rId8">
+                    <a:blip r:embed="rId9">
                       <a:extLst>
                         <a:ext uri="{28A0092B-C50C-407E-A947-70E740481C1C}">
                           <a14:useLocalDpi xmlns:a14="http://schemas.microsoft.com/office/drawing/2010/main" val="0"/>
@@ -647,7 +637,13 @@
         <w:rPr>
           <w:lang w:val="en-US"/>
         </w:rPr>
-        <w:t xml:space="preserve">Solution 2 </w:t>
+        <w:t>Solution 1</w:t>
+      </w:r>
+      <w:r>
+        <w:rPr>
+          <w:lang w:val="en-US"/>
+        </w:rPr>
+        <w:t xml:space="preserve"> </w:t>
       </w:r>
       <w:r>
         <w:rPr>
@@ -659,7 +655,15 @@
         <w:rPr>
           <w:lang w:val="en-US"/>
         </w:rPr>
-        <w:t>Solution 3 is increasing the push-pull limiting resistance from 1 Ohm to 100 Ohm.</w:t>
+        <w:t>Solution 3 is increasing the push-pull limiting resistance f</w:t>
+      </w:r>
+      <w:bookmarkStart w:id="0" w:name="_GoBack"/>
+      <w:bookmarkEnd w:id="0"/>
+      <w:r>
+        <w:rPr>
+          <w:lang w:val="en-US"/>
+        </w:rPr>
+        <w:t>rom 1 Ohm to 100 Ohm.</w:t>
       </w:r>
     </w:p>
     <w:p>
@@ -794,67 +798,6 @@
             <wp:extent cx="5400040" cy="2542540"/>
             <wp:effectExtent l="0" t="0" r="0" b="0"/>
             <wp:docPr id="11" name="Imagen 11"/>
-            <wp:cNvGraphicFramePr>
-              <a:graphicFrameLocks xmlns:a="http://schemas.openxmlformats.org/drawingml/2006/main" noChangeAspect="1"/>
-            </wp:cNvGraphicFramePr>
-            <a:graphic xmlns:a="http://schemas.openxmlformats.org/drawingml/2006/main">
-              <a:graphicData uri="http://schemas.openxmlformats.org/drawingml/2006/picture">
-                <pic:pic xmlns:pic="http://schemas.openxmlformats.org/drawingml/2006/picture">
-                  <pic:nvPicPr>
-                    <pic:cNvPr id="1" name=""/>
-                    <pic:cNvPicPr/>
-                  </pic:nvPicPr>
-                  <pic:blipFill>
-                    <a:blip r:embed="rId9"/>
-                    <a:stretch>
-                      <a:fillRect/>
-                    </a:stretch>
-                  </pic:blipFill>
-                  <pic:spPr>
-                    <a:xfrm>
-                      <a:off x="0" y="0"/>
-                      <a:ext cx="5400040" cy="2542540"/>
-                    </a:xfrm>
-                    <a:prstGeom prst="rect">
-                      <a:avLst/>
-                    </a:prstGeom>
-                  </pic:spPr>
-                </pic:pic>
-              </a:graphicData>
-            </a:graphic>
-          </wp:inline>
-        </w:drawing>
-      </w:r>
-    </w:p>
-    <w:p>
-      <w:pPr>
-        <w:rPr>
-          <w:lang w:val="en-US"/>
-        </w:rPr>
-      </w:pPr>
-      <w:r>
-        <w:rPr>
-          <w:lang w:val="en-US"/>
-        </w:rPr>
-        <w:t>Negative spike</w:t>
-      </w:r>
-    </w:p>
-    <w:p>
-      <w:pPr>
-        <w:rPr>
-          <w:lang w:val="en-US"/>
-        </w:rPr>
-      </w:pPr>
-      <w:r>
-        <w:rPr>
-          <w:noProof/>
-          <w:lang w:eastAsia="es-ES"/>
-        </w:rPr>
-        <w:drawing>
-          <wp:inline distT="0" distB="0" distL="0" distR="0" wp14:anchorId="4E337EAD" wp14:editId="22AFC363">
-            <wp:extent cx="5400040" cy="2461260"/>
-            <wp:effectExtent l="0" t="0" r="0" b="0"/>
-            <wp:docPr id="12" name="Imagen 12"/>
             <wp:cNvGraphicFramePr>
               <a:graphicFrameLocks xmlns:a="http://schemas.openxmlformats.org/drawingml/2006/main" noChangeAspect="1"/>
             </wp:cNvGraphicFramePr>
@@ -874,7 +817,7 @@
                   <pic:spPr>
                     <a:xfrm>
                       <a:off x="0" y="0"/>
-                      <a:ext cx="5400040" cy="2461260"/>
+                      <a:ext cx="5400040" cy="2542540"/>
                     </a:xfrm>
                     <a:prstGeom prst="rect">
                       <a:avLst/>
@@ -897,19 +840,7 @@
         <w:rPr>
           <w:lang w:val="en-US"/>
         </w:rPr>
-        <w:t>The current in the driver in both cases is way within threshold</w:t>
-      </w:r>
-      <w:r>
-        <w:rPr>
-          <w:lang w:val="en-US"/>
-        </w:rPr>
-        <w:t xml:space="preserve"> (cursor is not pointing anywhere)</w:t>
-      </w:r>
-      <w:r>
-        <w:rPr>
-          <w:lang w:val="en-US"/>
-        </w:rPr>
-        <w:t>:</w:t>
+        <w:t>Negative spike</w:t>
       </w:r>
     </w:p>
     <w:p>
@@ -924,10 +855,10 @@
           <w:lang w:eastAsia="es-ES"/>
         </w:rPr>
         <w:drawing>
-          <wp:inline distT="0" distB="0" distL="0" distR="0" wp14:anchorId="4C0088C0" wp14:editId="29101098">
-            <wp:extent cx="5400040" cy="2435860"/>
-            <wp:effectExtent l="0" t="0" r="0" b="2540"/>
-            <wp:docPr id="10" name="Imagen 10"/>
+          <wp:inline distT="0" distB="0" distL="0" distR="0" wp14:anchorId="4E337EAD" wp14:editId="22AFC363">
+            <wp:extent cx="5400040" cy="2461260"/>
+            <wp:effectExtent l="0" t="0" r="0" b="0"/>
+            <wp:docPr id="12" name="Imagen 12"/>
             <wp:cNvGraphicFramePr>
               <a:graphicFrameLocks xmlns:a="http://schemas.openxmlformats.org/drawingml/2006/main" noChangeAspect="1"/>
             </wp:cNvGraphicFramePr>
@@ -947,7 +878,7 @@
                   <pic:spPr>
                     <a:xfrm>
                       <a:off x="0" y="0"/>
-                      <a:ext cx="5400040" cy="2435860"/>
+                      <a:ext cx="5400040" cy="2461260"/>
                     </a:xfrm>
                     <a:prstGeom prst="rect">
                       <a:avLst/>
@@ -962,49 +893,27 @@
     </w:p>
     <w:p>
       <w:pPr>
-        <w:pStyle w:val="Ttulo2"/>
-        <w:rPr>
-          <w:lang w:val="en-US"/>
-        </w:rPr>
-      </w:pPr>
-      <w:r>
-        <w:rPr>
-          <w:lang w:val="en-US"/>
-        </w:rPr>
-        <w:lastRenderedPageBreak/>
-        <w:t xml:space="preserve">Using </w:t>
-      </w:r>
-      <w:r>
-        <w:rPr>
-          <w:lang w:val="en-US"/>
-        </w:rPr>
-        <w:t>solutions 1 and 2</w:t>
-      </w:r>
-    </w:p>
-    <w:p>
-      <w:pPr>
-        <w:rPr>
-          <w:lang w:val="en-US"/>
-        </w:rPr>
-      </w:pPr>
-      <w:r>
-        <w:rPr>
-          <w:lang w:val="en-US"/>
-        </w:rPr>
-        <w:t xml:space="preserve">The spike is reduced around 140mV (which might be enough) </w:t>
-      </w:r>
-    </w:p>
-    <w:p>
-      <w:pPr>
-        <w:rPr>
-          <w:lang w:val="en-US"/>
-        </w:rPr>
-      </w:pPr>
-      <w:r>
-        <w:rPr>
-          <w:lang w:val="en-US"/>
-        </w:rPr>
-        <w:t>Negative spike</w:t>
+        <w:rPr>
+          <w:lang w:val="en-US"/>
+        </w:rPr>
+      </w:pPr>
+      <w:r>
+        <w:rPr>
+          <w:lang w:val="en-US"/>
+        </w:rPr>
+        <w:t>The current in the driver in both cases is way within threshold</w:t>
+      </w:r>
+      <w:r>
+        <w:rPr>
+          <w:lang w:val="en-US"/>
+        </w:rPr>
+        <w:t xml:space="preserve"> (cursor is not pointing anywhere)</w:t>
+      </w:r>
+      <w:r>
+        <w:rPr>
+          <w:lang w:val="en-US"/>
+        </w:rPr>
+        <w:t>:</w:t>
       </w:r>
     </w:p>
     <w:p>
@@ -1019,10 +928,10 @@
           <w:lang w:eastAsia="es-ES"/>
         </w:rPr>
         <w:drawing>
-          <wp:inline distT="0" distB="0" distL="0" distR="0" wp14:anchorId="1FF87134" wp14:editId="0B488339">
-            <wp:extent cx="5400040" cy="2449830"/>
-            <wp:effectExtent l="0" t="0" r="0" b="7620"/>
-            <wp:docPr id="13" name="Imagen 13"/>
+          <wp:inline distT="0" distB="0" distL="0" distR="0" wp14:anchorId="4C0088C0" wp14:editId="29101098">
+            <wp:extent cx="5400040" cy="2435860"/>
+            <wp:effectExtent l="0" t="0" r="0" b="2540"/>
+            <wp:docPr id="10" name="Imagen 10"/>
             <wp:cNvGraphicFramePr>
               <a:graphicFrameLocks xmlns:a="http://schemas.openxmlformats.org/drawingml/2006/main" noChangeAspect="1"/>
             </wp:cNvGraphicFramePr>
@@ -1042,7 +951,7 @@
                   <pic:spPr>
                     <a:xfrm>
                       <a:off x="0" y="0"/>
-                      <a:ext cx="5400040" cy="2449830"/>
+                      <a:ext cx="5400040" cy="2435860"/>
                     </a:xfrm>
                     <a:prstGeom prst="rect">
                       <a:avLst/>
@@ -1057,15 +966,49 @@
     </w:p>
     <w:p>
       <w:pPr>
-        <w:rPr>
-          <w:lang w:val="en-US"/>
-        </w:rPr>
-      </w:pPr>
-      <w:r>
-        <w:rPr>
-          <w:lang w:val="en-US"/>
-        </w:rPr>
-        <w:t>Positive spike:</w:t>
+        <w:pStyle w:val="Ttulo2"/>
+        <w:rPr>
+          <w:lang w:val="en-US"/>
+        </w:rPr>
+      </w:pPr>
+      <w:r>
+        <w:rPr>
+          <w:lang w:val="en-US"/>
+        </w:rPr>
+        <w:lastRenderedPageBreak/>
+        <w:t xml:space="preserve">Using </w:t>
+      </w:r>
+      <w:r>
+        <w:rPr>
+          <w:lang w:val="en-US"/>
+        </w:rPr>
+        <w:t>solutions 1 and 2</w:t>
+      </w:r>
+    </w:p>
+    <w:p>
+      <w:pPr>
+        <w:rPr>
+          <w:lang w:val="en-US"/>
+        </w:rPr>
+      </w:pPr>
+      <w:r>
+        <w:rPr>
+          <w:lang w:val="en-US"/>
+        </w:rPr>
+        <w:t xml:space="preserve">The spike is reduced around 140mV (which might be enough) </w:t>
+      </w:r>
+    </w:p>
+    <w:p>
+      <w:pPr>
+        <w:rPr>
+          <w:lang w:val="en-US"/>
+        </w:rPr>
+      </w:pPr>
+      <w:r>
+        <w:rPr>
+          <w:lang w:val="en-US"/>
+        </w:rPr>
+        <w:t>Negative spike</w:t>
       </w:r>
     </w:p>
     <w:p>
@@ -1080,10 +1023,10 @@
           <w:lang w:eastAsia="es-ES"/>
         </w:rPr>
         <w:drawing>
-          <wp:inline distT="0" distB="0" distL="0" distR="0" wp14:anchorId="63D69094" wp14:editId="27DB4A71">
-            <wp:extent cx="5400040" cy="2452370"/>
-            <wp:effectExtent l="0" t="0" r="0" b="5080"/>
-            <wp:docPr id="14" name="Imagen 14"/>
+          <wp:inline distT="0" distB="0" distL="0" distR="0" wp14:anchorId="1FF87134" wp14:editId="0B488339">
+            <wp:extent cx="5400040" cy="2449830"/>
+            <wp:effectExtent l="0" t="0" r="0" b="7620"/>
+            <wp:docPr id="13" name="Imagen 13"/>
             <wp:cNvGraphicFramePr>
               <a:graphicFrameLocks xmlns:a="http://schemas.openxmlformats.org/drawingml/2006/main" noChangeAspect="1"/>
             </wp:cNvGraphicFramePr>
@@ -1103,7 +1046,7 @@
                   <pic:spPr>
                     <a:xfrm>
                       <a:off x="0" y="0"/>
-                      <a:ext cx="5400040" cy="2452370"/>
+                      <a:ext cx="5400040" cy="2449830"/>
                     </a:xfrm>
                     <a:prstGeom prst="rect">
                       <a:avLst/>
@@ -1118,30 +1061,15 @@
     </w:p>
     <w:p>
       <w:pPr>
-        <w:pStyle w:val="Ttulo1"/>
-        <w:rPr>
-          <w:lang w:val="en-US"/>
-        </w:rPr>
-      </w:pPr>
-      <w:r>
-        <w:rPr>
-          <w:lang w:val="en-US"/>
-        </w:rPr>
-        <w:lastRenderedPageBreak/>
-        <w:t>Only using solution 3</w:t>
-      </w:r>
-    </w:p>
-    <w:p>
-      <w:pPr>
-        <w:rPr>
-          <w:lang w:val="en-US"/>
-        </w:rPr>
-      </w:pPr>
-      <w:r>
-        <w:rPr>
-          <w:lang w:val="en-US"/>
-        </w:rPr>
-        <w:t xml:space="preserve">Solution 3 shows the desired behavior of removing voltage spikes (the spikes lay in the resistor). </w:t>
+        <w:rPr>
+          <w:lang w:val="en-US"/>
+        </w:rPr>
+      </w:pPr>
+      <w:r>
+        <w:rPr>
+          <w:lang w:val="en-US"/>
+        </w:rPr>
+        <w:t>Positive spike:</w:t>
       </w:r>
     </w:p>
     <w:p>
@@ -1156,10 +1084,10 @@
           <w:lang w:eastAsia="es-ES"/>
         </w:rPr>
         <w:drawing>
-          <wp:inline distT="0" distB="0" distL="0" distR="0" wp14:anchorId="5589AAAA" wp14:editId="1D8C72E4">
-            <wp:extent cx="5400040" cy="2449830"/>
-            <wp:effectExtent l="0" t="0" r="0" b="7620"/>
-            <wp:docPr id="18" name="Imagen 18"/>
+          <wp:inline distT="0" distB="0" distL="0" distR="0" wp14:anchorId="63D69094" wp14:editId="27DB4A71">
+            <wp:extent cx="5400040" cy="2452370"/>
+            <wp:effectExtent l="0" t="0" r="0" b="5080"/>
+            <wp:docPr id="14" name="Imagen 14"/>
             <wp:cNvGraphicFramePr>
               <a:graphicFrameLocks xmlns:a="http://schemas.openxmlformats.org/drawingml/2006/main" noChangeAspect="1"/>
             </wp:cNvGraphicFramePr>
@@ -1179,7 +1107,7 @@
                   <pic:spPr>
                     <a:xfrm>
                       <a:off x="0" y="0"/>
-                      <a:ext cx="5400040" cy="2449830"/>
+                      <a:ext cx="5400040" cy="2452370"/>
                     </a:xfrm>
                     <a:prstGeom prst="rect">
                       <a:avLst/>
@@ -1194,6 +1122,48 @@
     </w:p>
     <w:p>
       <w:pPr>
+        <w:pStyle w:val="Ttulo1"/>
+        <w:rPr>
+          <w:lang w:val="en-US"/>
+        </w:rPr>
+      </w:pPr>
+      <w:r>
+        <w:rPr>
+          <w:lang w:val="en-US"/>
+        </w:rPr>
+        <w:t>Only using solution 3</w:t>
+      </w:r>
+    </w:p>
+    <w:p>
+      <w:pPr>
+        <w:rPr>
+          <w:lang w:val="en-US"/>
+        </w:rPr>
+      </w:pPr>
+      <w:r>
+        <w:rPr>
+          <w:lang w:val="en-US"/>
+        </w:rPr>
+        <w:t xml:space="preserve">Solution 3 shows the desired behavior of removing voltage spikes (the spikes lay in the resistor). </w:t>
+      </w:r>
+    </w:p>
+    <w:p>
+      <w:pPr>
+        <w:pStyle w:val="Ttulo2"/>
+        <w:rPr>
+          <w:lang w:val="en-US"/>
+        </w:rPr>
+      </w:pPr>
+      <w:r>
+        <w:rPr>
+          <w:lang w:val="en-US"/>
+        </w:rPr>
+        <w:lastRenderedPageBreak/>
+        <w:t>Voltage spikes analysis</w:t>
+      </w:r>
+    </w:p>
+    <w:p>
+      <w:pPr>
         <w:rPr>
           <w:lang w:val="en-US"/>
         </w:rPr>
@@ -1204,10 +1174,10 @@
           <w:lang w:eastAsia="es-ES"/>
         </w:rPr>
         <w:drawing>
-          <wp:inline distT="0" distB="0" distL="0" distR="0" wp14:anchorId="70E30F80" wp14:editId="214514D4">
+          <wp:inline distT="0" distB="0" distL="0" distR="0" wp14:anchorId="5589AAAA" wp14:editId="1D8C72E4">
             <wp:extent cx="5400040" cy="2449830"/>
             <wp:effectExtent l="0" t="0" r="0" b="7620"/>
-            <wp:docPr id="19" name="Imagen 19"/>
+            <wp:docPr id="18" name="Imagen 18"/>
             <wp:cNvGraphicFramePr>
               <a:graphicFrameLocks xmlns:a="http://schemas.openxmlformats.org/drawingml/2006/main" noChangeAspect="1"/>
             </wp:cNvGraphicFramePr>
@@ -1248,27 +1218,14 @@
       </w:pPr>
       <w:r>
         <w:rPr>
-          <w:lang w:val="en-US"/>
-        </w:rPr>
-        <w:t>The dissipation produces power dissipation peaks as seen in the figure below. Although significant, these spikes lay within safe operating area for a 1206 resistor.</w:t>
-      </w:r>
-    </w:p>
-    <w:p>
-      <w:pPr>
-        <w:rPr>
-          <w:lang w:val="en-US"/>
-        </w:rPr>
-      </w:pPr>
-      <w:r>
-        <w:rPr>
           <w:noProof/>
           <w:lang w:eastAsia="es-ES"/>
         </w:rPr>
         <w:drawing>
-          <wp:inline distT="0" distB="0" distL="0" distR="0" wp14:anchorId="464520E2" wp14:editId="53F611C7">
-            <wp:extent cx="5400040" cy="919480"/>
-            <wp:effectExtent l="0" t="0" r="0" b="0"/>
-            <wp:docPr id="20" name="Imagen 20"/>
+          <wp:inline distT="0" distB="0" distL="0" distR="0" wp14:anchorId="70E30F80" wp14:editId="214514D4">
+            <wp:extent cx="5400040" cy="2449830"/>
+            <wp:effectExtent l="0" t="0" r="0" b="7620"/>
+            <wp:docPr id="19" name="Imagen 19"/>
             <wp:cNvGraphicFramePr>
               <a:graphicFrameLocks xmlns:a="http://schemas.openxmlformats.org/drawingml/2006/main" noChangeAspect="1"/>
             </wp:cNvGraphicFramePr>
@@ -1288,7 +1245,7 @@
                   <pic:spPr>
                     <a:xfrm>
                       <a:off x="0" y="0"/>
-                      <a:ext cx="5400040" cy="919480"/>
+                      <a:ext cx="5400040" cy="2449830"/>
                     </a:xfrm>
                     <a:prstGeom prst="rect">
                       <a:avLst/>
@@ -1303,42 +1260,29 @@
     </w:p>
     <w:p>
       <w:pPr>
-        <w:rPr>
-          <w:lang w:val="en-US"/>
-        </w:rPr>
-      </w:pPr>
-    </w:p>
-    <w:p>
-      <w:pPr>
-        <w:pStyle w:val="Ttulo1"/>
-        <w:rPr>
-          <w:lang w:val="en-US"/>
-        </w:rPr>
-      </w:pPr>
-      <w:r>
-        <w:rPr>
-          <w:lang w:val="en-US"/>
-        </w:rPr>
-        <w:t>Using solutions 1 and 2 and 3</w:t>
-      </w:r>
-    </w:p>
-    <w:p>
-      <w:pPr>
-        <w:rPr>
-          <w:lang w:val="en-US"/>
-        </w:rPr>
-      </w:pPr>
-      <w:r>
-        <w:rPr>
-          <w:lang w:val="en-US"/>
-        </w:rPr>
-        <w:t xml:space="preserve">Negative </w:t>
-      </w:r>
-      <w:r>
-        <w:rPr>
-          <w:lang w:val="en-US"/>
-        </w:rPr>
-        <w:t xml:space="preserve">spike </w:t>
+        <w:pStyle w:val="Ttulo2"/>
+        <w:rPr>
+          <w:lang w:val="en-US"/>
+        </w:rPr>
+      </w:pPr>
+      <w:r>
+        <w:rPr>
+          <w:lang w:val="en-US"/>
+        </w:rPr>
+        <w:t>Power dissipation in Push-pull base resistor</w:t>
+      </w:r>
+    </w:p>
+    <w:p>
+      <w:pPr>
+        <w:rPr>
+          <w:lang w:val="en-US"/>
+        </w:rPr>
+      </w:pPr>
+      <w:r>
+        <w:rPr>
+          <w:lang w:val="en-US"/>
+        </w:rPr>
+        <w:t>The dissipation produces power dissipation peaks as seen in the figure below. Although significant, these spikes lay within safe operating area for a 1206 resistor.</w:t>
       </w:r>
     </w:p>
     <w:p>
@@ -1352,12 +1296,11 @@
           <w:noProof/>
           <w:lang w:eastAsia="es-ES"/>
         </w:rPr>
-        <w:lastRenderedPageBreak/>
         <w:drawing>
-          <wp:inline distT="0" distB="0" distL="0" distR="0" wp14:anchorId="4CB39319" wp14:editId="3D5C643F">
-            <wp:extent cx="5400040" cy="2458085"/>
+          <wp:inline distT="0" distB="0" distL="0" distR="0" wp14:anchorId="464520E2" wp14:editId="53F611C7">
+            <wp:extent cx="5400040" cy="919480"/>
             <wp:effectExtent l="0" t="0" r="0" b="0"/>
-            <wp:docPr id="15" name="Imagen 15"/>
+            <wp:docPr id="20" name="Imagen 20"/>
             <wp:cNvGraphicFramePr>
               <a:graphicFrameLocks xmlns:a="http://schemas.openxmlformats.org/drawingml/2006/main" noChangeAspect="1"/>
             </wp:cNvGraphicFramePr>
@@ -1377,7 +1320,7 @@
                   <pic:spPr>
                     <a:xfrm>
                       <a:off x="0" y="0"/>
-                      <a:ext cx="5400040" cy="2458085"/>
+                      <a:ext cx="5400040" cy="919480"/>
                     </a:xfrm>
                     <a:prstGeom prst="rect">
                       <a:avLst/>
@@ -1392,26 +1335,109 @@
     </w:p>
     <w:p>
       <w:pPr>
-        <w:rPr>
-          <w:lang w:val="en-US"/>
-        </w:rPr>
-      </w:pPr>
-      <w:r>
-        <w:rPr>
-          <w:lang w:val="en-US"/>
-        </w:rPr>
-        <w:t xml:space="preserve">Positive spike </w:t>
-      </w:r>
+        <w:pStyle w:val="Ttulo2"/>
+        <w:rPr>
+          <w:lang w:val="en-US"/>
+        </w:rPr>
+      </w:pPr>
+      <w:r>
+        <w:rPr>
+          <w:lang w:val="en-US"/>
+        </w:rPr>
+        <w:t>Decrease in speed due to increase of resistor</w:t>
+      </w:r>
+    </w:p>
+    <w:p>
+      <w:pPr>
+        <w:rPr>
+          <w:lang w:val="en-US"/>
+        </w:rPr>
+      </w:pPr>
+      <w:r>
+        <w:rPr>
+          <w:lang w:val="en-US"/>
+        </w:rPr>
+        <w:t xml:space="preserve">The time from 10% to 90% of </w:t>
+      </w:r>
+      <w:proofErr w:type="spellStart"/>
+      <w:r>
+        <w:rPr>
+          <w:lang w:val="en-US"/>
+        </w:rPr>
+        <w:t>Vds</w:t>
+      </w:r>
+      <w:proofErr w:type="spellEnd"/>
+      <w:r>
+        <w:rPr>
+          <w:lang w:val="en-US"/>
+        </w:rPr>
+        <w:t xml:space="preserve"> </w:t>
+      </w:r>
+      <w:proofErr w:type="spellStart"/>
+      <w:r>
+        <w:rPr>
+          <w:lang w:val="en-US"/>
+        </w:rPr>
+        <w:t>mosfet</w:t>
+      </w:r>
+      <w:proofErr w:type="spellEnd"/>
+      <w:r>
+        <w:rPr>
+          <w:lang w:val="en-US"/>
+        </w:rPr>
+        <w:t xml:space="preserve"> increased from 22 ns to 23 ns.</w:t>
+      </w:r>
+    </w:p>
+    <w:p>
+      <w:pPr>
+        <w:pStyle w:val="Ttulo1"/>
+        <w:rPr>
+          <w:lang w:val="en-US"/>
+        </w:rPr>
+      </w:pPr>
+      <w:r>
+        <w:rPr>
+          <w:lang w:val="en-US"/>
+        </w:rPr>
+        <w:t>Using solutions 1 and 2 and 3</w:t>
+      </w:r>
+    </w:p>
+    <w:p>
+      <w:pPr>
+        <w:rPr>
+          <w:lang w:val="en-US"/>
+        </w:rPr>
+      </w:pPr>
+      <w:r>
+        <w:rPr>
+          <w:lang w:val="en-US"/>
+        </w:rPr>
+        <w:t xml:space="preserve">Negative </w:t>
+      </w:r>
+      <w:r>
+        <w:rPr>
+          <w:lang w:val="en-US"/>
+        </w:rPr>
+        <w:t xml:space="preserve">spike </w:t>
+      </w:r>
+    </w:p>
+    <w:p>
+      <w:pPr>
+        <w:rPr>
+          <w:lang w:val="en-US"/>
+        </w:rPr>
+      </w:pPr>
       <w:r>
         <w:rPr>
           <w:noProof/>
           <w:lang w:eastAsia="es-ES"/>
         </w:rPr>
+        <w:lastRenderedPageBreak/>
         <w:drawing>
-          <wp:inline distT="0" distB="0" distL="0" distR="0" wp14:anchorId="1CAB797A" wp14:editId="21161F74">
+          <wp:inline distT="0" distB="0" distL="0" distR="0" wp14:anchorId="4CB39319" wp14:editId="3D5C643F">
             <wp:extent cx="5400040" cy="2458085"/>
             <wp:effectExtent l="0" t="0" r="0" b="0"/>
-            <wp:docPr id="16" name="Imagen 16"/>
+            <wp:docPr id="15" name="Imagen 15"/>
             <wp:cNvGraphicFramePr>
               <a:graphicFrameLocks xmlns:a="http://schemas.openxmlformats.org/drawingml/2006/main" noChangeAspect="1"/>
             </wp:cNvGraphicFramePr>
@@ -1450,6 +1476,60 @@
           <w:lang w:val="en-US"/>
         </w:rPr>
       </w:pPr>
+      <w:r>
+        <w:rPr>
+          <w:lang w:val="en-US"/>
+        </w:rPr>
+        <w:t xml:space="preserve">Positive spike </w:t>
+      </w:r>
+      <w:r>
+        <w:rPr>
+          <w:noProof/>
+          <w:lang w:eastAsia="es-ES"/>
+        </w:rPr>
+        <w:drawing>
+          <wp:inline distT="0" distB="0" distL="0" distR="0" wp14:anchorId="1CAB797A" wp14:editId="21161F74">
+            <wp:extent cx="5400040" cy="2458085"/>
+            <wp:effectExtent l="0" t="0" r="0" b="0"/>
+            <wp:docPr id="16" name="Imagen 16"/>
+            <wp:cNvGraphicFramePr>
+              <a:graphicFrameLocks xmlns:a="http://schemas.openxmlformats.org/drawingml/2006/main" noChangeAspect="1"/>
+            </wp:cNvGraphicFramePr>
+            <a:graphic xmlns:a="http://schemas.openxmlformats.org/drawingml/2006/main">
+              <a:graphicData uri="http://schemas.openxmlformats.org/drawingml/2006/picture">
+                <pic:pic xmlns:pic="http://schemas.openxmlformats.org/drawingml/2006/picture">
+                  <pic:nvPicPr>
+                    <pic:cNvPr id="1" name=""/>
+                    <pic:cNvPicPr/>
+                  </pic:nvPicPr>
+                  <pic:blipFill>
+                    <a:blip r:embed="rId19"/>
+                    <a:stretch>
+                      <a:fillRect/>
+                    </a:stretch>
+                  </pic:blipFill>
+                  <pic:spPr>
+                    <a:xfrm>
+                      <a:off x="0" y="0"/>
+                      <a:ext cx="5400040" cy="2458085"/>
+                    </a:xfrm>
+                    <a:prstGeom prst="rect">
+                      <a:avLst/>
+                    </a:prstGeom>
+                  </pic:spPr>
+                </pic:pic>
+              </a:graphicData>
+            </a:graphic>
+          </wp:inline>
+        </w:drawing>
+      </w:r>
+    </w:p>
+    <w:p>
+      <w:pPr>
+        <w:rPr>
+          <w:lang w:val="en-US"/>
+        </w:rPr>
+      </w:pPr>
     </w:p>
     <w:p>
       <w:pPr>
@@ -1483,8 +1563,6 @@
         </w:rPr>
         <w:t>an excellent performance diminishing voltage spikes at driver. In addition, the workaround only implies changing the value of a resistor, which is easy and doesn’t require changes in PCB. However, it should be checked thoroughly if the change has any other undesired reaction in the system.</w:t>
       </w:r>
-      <w:bookmarkStart w:id="0" w:name="_GoBack"/>
-      <w:bookmarkEnd w:id="0"/>
     </w:p>
     <w:p>
       <w:pPr>
@@ -1529,6 +1607,127 @@
     </w:sectPr>
   </w:body>
 </w:document>
+</file>
+
+<file path=word/numbering.xml><?xml version="1.0" encoding="utf-8"?>
+<w:numbering xmlns:wpc="http://schemas.microsoft.com/office/word/2010/wordprocessingCanvas" xmlns:cx="http://schemas.microsoft.com/office/drawing/2014/chartex" xmlns:mc="http://schemas.openxmlformats.org/markup-compatibility/2006" xmlns:o="urn:schemas-microsoft-com:office:office" xmlns:r="http://schemas.openxmlformats.org/officeDocument/2006/relationships" xmlns:m="http://schemas.openxmlformats.org/officeDocument/2006/math" xmlns:v="urn:schemas-microsoft-com:vml" xmlns:wp14="http://schemas.microsoft.com/office/word/2010/wordprocessingDrawing" xmlns:wp="http://schemas.openxmlformats.org/drawingml/2006/wordprocessingDrawing" xmlns:w10="urn:schemas-microsoft-com:office:word" xmlns:w="http://schemas.openxmlformats.org/wordprocessingml/2006/main" xmlns:w14="http://schemas.microsoft.com/office/word/2010/wordml" xmlns:w15="http://schemas.microsoft.com/office/word/2012/wordml" xmlns:w16se="http://schemas.microsoft.com/office/word/2015/wordml/symex" xmlns:wpg="http://schemas.microsoft.com/office/word/2010/wordprocessingGroup" xmlns:wpi="http://schemas.microsoft.com/office/word/2010/wordprocessingInk" xmlns:wne="http://schemas.microsoft.com/office/word/2006/wordml" xmlns:wps="http://schemas.microsoft.com/office/word/2010/wordprocessingShape" mc:Ignorable="w14 w15 w16se wp14">
+  <w:abstractNum w:abstractNumId="0" w15:restartNumberingAfterBreak="0">
+    <w:nsid w:val="1CD007BA"/>
+    <w:multiLevelType w:val="hybridMultilevel"/>
+    <w:tmpl w:val="1D746ECC"/>
+    <w:lvl w:ilvl="0" w:tplc="0C0A0001">
+      <w:start w:val="1"/>
+      <w:numFmt w:val="bullet"/>
+      <w:lvlText w:val=""/>
+      <w:lvlJc w:val="left"/>
+      <w:pPr>
+        <w:ind w:left="720" w:hanging="360"/>
+      </w:pPr>
+      <w:rPr>
+        <w:rFonts w:ascii="Symbol" w:hAnsi="Symbol" w:hint="default"/>
+      </w:rPr>
+    </w:lvl>
+    <w:lvl w:ilvl="1" w:tplc="0C0A0003" w:tentative="1">
+      <w:start w:val="1"/>
+      <w:numFmt w:val="bullet"/>
+      <w:lvlText w:val="o"/>
+      <w:lvlJc w:val="left"/>
+      <w:pPr>
+        <w:ind w:left="1440" w:hanging="360"/>
+      </w:pPr>
+      <w:rPr>
+        <w:rFonts w:ascii="Courier New" w:hAnsi="Courier New" w:cs="Courier New" w:hint="default"/>
+      </w:rPr>
+    </w:lvl>
+    <w:lvl w:ilvl="2" w:tplc="0C0A0005" w:tentative="1">
+      <w:start w:val="1"/>
+      <w:numFmt w:val="bullet"/>
+      <w:lvlText w:val=""/>
+      <w:lvlJc w:val="left"/>
+      <w:pPr>
+        <w:ind w:left="2160" w:hanging="360"/>
+      </w:pPr>
+      <w:rPr>
+        <w:rFonts w:ascii="Wingdings" w:hAnsi="Wingdings" w:hint="default"/>
+      </w:rPr>
+    </w:lvl>
+    <w:lvl w:ilvl="3" w:tplc="0C0A0001" w:tentative="1">
+      <w:start w:val="1"/>
+      <w:numFmt w:val="bullet"/>
+      <w:lvlText w:val=""/>
+      <w:lvlJc w:val="left"/>
+      <w:pPr>
+        <w:ind w:left="2880" w:hanging="360"/>
+      </w:pPr>
+      <w:rPr>
+        <w:rFonts w:ascii="Symbol" w:hAnsi="Symbol" w:hint="default"/>
+      </w:rPr>
+    </w:lvl>
+    <w:lvl w:ilvl="4" w:tplc="0C0A0003" w:tentative="1">
+      <w:start w:val="1"/>
+      <w:numFmt w:val="bullet"/>
+      <w:lvlText w:val="o"/>
+      <w:lvlJc w:val="left"/>
+      <w:pPr>
+        <w:ind w:left="3600" w:hanging="360"/>
+      </w:pPr>
+      <w:rPr>
+        <w:rFonts w:ascii="Courier New" w:hAnsi="Courier New" w:cs="Courier New" w:hint="default"/>
+      </w:rPr>
+    </w:lvl>
+    <w:lvl w:ilvl="5" w:tplc="0C0A0005" w:tentative="1">
+      <w:start w:val="1"/>
+      <w:numFmt w:val="bullet"/>
+      <w:lvlText w:val=""/>
+      <w:lvlJc w:val="left"/>
+      <w:pPr>
+        <w:ind w:left="4320" w:hanging="360"/>
+      </w:pPr>
+      <w:rPr>
+        <w:rFonts w:ascii="Wingdings" w:hAnsi="Wingdings" w:hint="default"/>
+      </w:rPr>
+    </w:lvl>
+    <w:lvl w:ilvl="6" w:tplc="0C0A0001" w:tentative="1">
+      <w:start w:val="1"/>
+      <w:numFmt w:val="bullet"/>
+      <w:lvlText w:val=""/>
+      <w:lvlJc w:val="left"/>
+      <w:pPr>
+        <w:ind w:left="5040" w:hanging="360"/>
+      </w:pPr>
+      <w:rPr>
+        <w:rFonts w:ascii="Symbol" w:hAnsi="Symbol" w:hint="default"/>
+      </w:rPr>
+    </w:lvl>
+    <w:lvl w:ilvl="7" w:tplc="0C0A0003" w:tentative="1">
+      <w:start w:val="1"/>
+      <w:numFmt w:val="bullet"/>
+      <w:lvlText w:val="o"/>
+      <w:lvlJc w:val="left"/>
+      <w:pPr>
+        <w:ind w:left="5760" w:hanging="360"/>
+      </w:pPr>
+      <w:rPr>
+        <w:rFonts w:ascii="Courier New" w:hAnsi="Courier New" w:cs="Courier New" w:hint="default"/>
+      </w:rPr>
+    </w:lvl>
+    <w:lvl w:ilvl="8" w:tplc="0C0A0005" w:tentative="1">
+      <w:start w:val="1"/>
+      <w:numFmt w:val="bullet"/>
+      <w:lvlText w:val=""/>
+      <w:lvlJc w:val="left"/>
+      <w:pPr>
+        <w:ind w:left="6480" w:hanging="360"/>
+      </w:pPr>
+      <w:rPr>
+        <w:rFonts w:ascii="Wingdings" w:hAnsi="Wingdings" w:hint="default"/>
+      </w:rPr>
+    </w:lvl>
+  </w:abstractNum>
+  <w:num w:numId="1">
+    <w:abstractNumId w:val="0"/>
+  </w:num>
+</w:numbering>
 </file>
 
 <file path=word/styles.xml><?xml version="1.0" encoding="utf-8"?>
@@ -2074,6 +2273,17 @@
       <w:szCs w:val="26"/>
     </w:rPr>
   </w:style>
+  <w:style w:type="paragraph" w:styleId="Prrafodelista">
+    <w:name w:val="List Paragraph"/>
+    <w:basedOn w:val="Normal"/>
+    <w:uiPriority w:val="34"/>
+    <w:qFormat/>
+    <w:rsid w:val="00092FEC"/>
+    <w:pPr>
+      <w:ind w:left="720"/>
+      <w:contextualSpacing/>
+    </w:pPr>
+  </w:style>
 </w:styles>
 </file>
 

</xml_diff>